<commit_message>
Se agrego la logica para crear personas
</commit_message>
<xml_diff>
--- a/Moya_Diaz_Karla_SkillChallenge.docx
+++ b/Moya_Diaz_Karla_SkillChallenge.docx
@@ -1610,6 +1610,125 @@
         <w:t xml:space="preserve"> para agregar todos los archivos modificados.</w:t>
       </w:r>
     </w:p>
+    <w:p>
+      <w:r>
+        <w:drawing>
+          <wp:inline distT="0" distB="0" distL="0" distR="0" wp14:anchorId="306855B7" wp14:editId="14DAAAD2">
+            <wp:extent cx="5612130" cy="1347470"/>
+            <wp:effectExtent l="0" t="0" r="7620" b="5080"/>
+            <wp:docPr id="701725195" name="Imagen 1" descr="Texto&#10;&#10;El contenido generado por IA puede ser incorrecto."/>
+            <wp:cNvGraphicFramePr>
+              <a:graphicFrameLocks xmlns:a="http://schemas.openxmlformats.org/drawingml/2006/main" noChangeAspect="1"/>
+            </wp:cNvGraphicFramePr>
+            <a:graphic xmlns:a="http://schemas.openxmlformats.org/drawingml/2006/main">
+              <a:graphicData uri="http://schemas.openxmlformats.org/drawingml/2006/picture">
+                <pic:pic xmlns:pic="http://schemas.openxmlformats.org/drawingml/2006/picture">
+                  <pic:nvPicPr>
+                    <pic:cNvPr id="701725195" name="Imagen 1" descr="Texto&#10;&#10;El contenido generado por IA puede ser incorrecto."/>
+                    <pic:cNvPicPr/>
+                  </pic:nvPicPr>
+                  <pic:blipFill>
+                    <a:blip r:embed="rId9"/>
+                    <a:stretch>
+                      <a:fillRect/>
+                    </a:stretch>
+                  </pic:blipFill>
+                  <pic:spPr>
+                    <a:xfrm>
+                      <a:off x="0" y="0"/>
+                      <a:ext cx="5612130" cy="1347470"/>
+                    </a:xfrm>
+                    <a:prstGeom prst="rect">
+                      <a:avLst/>
+                    </a:prstGeom>
+                  </pic:spPr>
+                </pic:pic>
+              </a:graphicData>
+            </a:graphic>
+          </wp:inline>
+        </w:drawing>
+      </w:r>
+    </w:p>
+    <w:p/>
+    <w:p>
+      <w:r>
+        <w:t xml:space="preserve">Agregar los comentarios con el comando </w:t>
+      </w:r>
+      <w:proofErr w:type="spellStart"/>
+      <w:r>
+        <w:rPr>
+          <w:b/>
+          <w:bCs/>
+        </w:rPr>
+        <w:t>git</w:t>
+      </w:r>
+      <w:proofErr w:type="spellEnd"/>
+      <w:r>
+        <w:rPr>
+          <w:b/>
+          <w:bCs/>
+        </w:rPr>
+        <w:t xml:space="preserve"> </w:t>
+      </w:r>
+      <w:proofErr w:type="spellStart"/>
+      <w:r>
+        <w:rPr>
+          <w:b/>
+          <w:bCs/>
+        </w:rPr>
+        <w:t>commit</w:t>
+      </w:r>
+      <w:proofErr w:type="spellEnd"/>
+      <w:r>
+        <w:rPr>
+          <w:b/>
+          <w:bCs/>
+        </w:rPr>
+        <w:t xml:space="preserve"> -m “Tu mensaje”.</w:t>
+      </w:r>
+    </w:p>
+    <w:p>
+      <w:r>
+        <w:drawing>
+          <wp:inline distT="0" distB="0" distL="0" distR="0" wp14:anchorId="7DF3492B" wp14:editId="00A5265D">
+            <wp:extent cx="5612130" cy="2407285"/>
+            <wp:effectExtent l="0" t="0" r="7620" b="0"/>
+            <wp:docPr id="33929562" name="Imagen 1" descr="Texto&#10;&#10;El contenido generado por IA puede ser incorrecto."/>
+            <wp:cNvGraphicFramePr>
+              <a:graphicFrameLocks xmlns:a="http://schemas.openxmlformats.org/drawingml/2006/main" noChangeAspect="1"/>
+            </wp:cNvGraphicFramePr>
+            <a:graphic xmlns:a="http://schemas.openxmlformats.org/drawingml/2006/main">
+              <a:graphicData uri="http://schemas.openxmlformats.org/drawingml/2006/picture">
+                <pic:pic xmlns:pic="http://schemas.openxmlformats.org/drawingml/2006/picture">
+                  <pic:nvPicPr>
+                    <pic:cNvPr id="33929562" name="Imagen 1" descr="Texto&#10;&#10;El contenido generado por IA puede ser incorrecto."/>
+                    <pic:cNvPicPr/>
+                  </pic:nvPicPr>
+                  <pic:blipFill>
+                    <a:blip r:embed="rId10"/>
+                    <a:stretch>
+                      <a:fillRect/>
+                    </a:stretch>
+                  </pic:blipFill>
+                  <pic:spPr>
+                    <a:xfrm>
+                      <a:off x="0" y="0"/>
+                      <a:ext cx="5612130" cy="2407285"/>
+                    </a:xfrm>
+                    <a:prstGeom prst="rect">
+                      <a:avLst/>
+                    </a:prstGeom>
+                  </pic:spPr>
+                </pic:pic>
+              </a:graphicData>
+            </a:graphic>
+          </wp:inline>
+        </w:drawing>
+      </w:r>
+    </w:p>
+    <w:p/>
+    <w:p/>
+    <w:p/>
     <w:p/>
     <w:p/>
     <w:p>

</xml_diff>

<commit_message>
Creacion de clase persona
</commit_message>
<xml_diff>
--- a/Moya_Diaz_Karla_SkillChallenge.docx
+++ b/Moya_Diaz_Karla_SkillChallenge.docx
@@ -1727,8 +1727,257 @@
       </w:r>
     </w:p>
     <w:p/>
+    <w:p>
+      <w:r>
+        <w:br w:type="page"/>
+      </w:r>
+    </w:p>
+    <w:p>
+      <w:r>
+        <w:lastRenderedPageBreak/>
+        <w:t>Creación e instancia de un objeto para mostrar el pasatiempo.</w:t>
+      </w:r>
+    </w:p>
+    <w:p>
+      <w:r>
+        <w:br/>
+      </w:r>
+      <w:r>
+        <w:drawing>
+          <wp:inline distT="0" distB="0" distL="0" distR="0" wp14:anchorId="0A95AC50" wp14:editId="6AA0F752">
+            <wp:extent cx="5612130" cy="3108325"/>
+            <wp:effectExtent l="0" t="0" r="7620" b="0"/>
+            <wp:docPr id="1377760353" name="Imagen 1" descr="Captura de pantalla de computadora&#10;&#10;El contenido generado por IA puede ser incorrecto."/>
+            <wp:cNvGraphicFramePr>
+              <a:graphicFrameLocks xmlns:a="http://schemas.openxmlformats.org/drawingml/2006/main" noChangeAspect="1"/>
+            </wp:cNvGraphicFramePr>
+            <a:graphic xmlns:a="http://schemas.openxmlformats.org/drawingml/2006/main">
+              <a:graphicData uri="http://schemas.openxmlformats.org/drawingml/2006/picture">
+                <pic:pic xmlns:pic="http://schemas.openxmlformats.org/drawingml/2006/picture">
+                  <pic:nvPicPr>
+                    <pic:cNvPr id="1377760353" name="Imagen 1" descr="Captura de pantalla de computadora&#10;&#10;El contenido generado por IA puede ser incorrecto."/>
+                    <pic:cNvPicPr/>
+                  </pic:nvPicPr>
+                  <pic:blipFill>
+                    <a:blip r:embed="rId11"/>
+                    <a:stretch>
+                      <a:fillRect/>
+                    </a:stretch>
+                  </pic:blipFill>
+                  <pic:spPr>
+                    <a:xfrm>
+                      <a:off x="0" y="0"/>
+                      <a:ext cx="5612130" cy="3108325"/>
+                    </a:xfrm>
+                    <a:prstGeom prst="rect">
+                      <a:avLst/>
+                    </a:prstGeom>
+                  </pic:spPr>
+                </pic:pic>
+              </a:graphicData>
+            </a:graphic>
+          </wp:inline>
+        </w:drawing>
+      </w:r>
+    </w:p>
     <w:p/>
+    <w:p>
+      <w:r>
+        <w:t xml:space="preserve">Se agregan los cambios al área de preparación y se le agrega su comentario descriptivo. </w:t>
+      </w:r>
+    </w:p>
+    <w:p>
+      <w:r>
+        <w:drawing>
+          <wp:inline distT="0" distB="0" distL="0" distR="0" wp14:anchorId="78E164A5" wp14:editId="7BF8D06A">
+            <wp:extent cx="5612130" cy="2232660"/>
+            <wp:effectExtent l="0" t="0" r="7620" b="0"/>
+            <wp:docPr id="708226200" name="Imagen 1" descr="Texto&#10;&#10;El contenido generado por IA puede ser incorrecto."/>
+            <wp:cNvGraphicFramePr>
+              <a:graphicFrameLocks xmlns:a="http://schemas.openxmlformats.org/drawingml/2006/main" noChangeAspect="1"/>
+            </wp:cNvGraphicFramePr>
+            <a:graphic xmlns:a="http://schemas.openxmlformats.org/drawingml/2006/main">
+              <a:graphicData uri="http://schemas.openxmlformats.org/drawingml/2006/picture">
+                <pic:pic xmlns:pic="http://schemas.openxmlformats.org/drawingml/2006/picture">
+                  <pic:nvPicPr>
+                    <pic:cNvPr id="708226200" name="Imagen 1" descr="Texto&#10;&#10;El contenido generado por IA puede ser incorrecto."/>
+                    <pic:cNvPicPr/>
+                  </pic:nvPicPr>
+                  <pic:blipFill>
+                    <a:blip r:embed="rId12"/>
+                    <a:stretch>
+                      <a:fillRect/>
+                    </a:stretch>
+                  </pic:blipFill>
+                  <pic:spPr>
+                    <a:xfrm>
+                      <a:off x="0" y="0"/>
+                      <a:ext cx="5612130" cy="2232660"/>
+                    </a:xfrm>
+                    <a:prstGeom prst="rect">
+                      <a:avLst/>
+                    </a:prstGeom>
+                  </pic:spPr>
+                </pic:pic>
+              </a:graphicData>
+            </a:graphic>
+          </wp:inline>
+        </w:drawing>
+      </w:r>
+    </w:p>
+    <w:p>
+      <w:r>
+        <w:br w:type="page"/>
+      </w:r>
+    </w:p>
+    <w:p>
+      <w:r>
+        <w:lastRenderedPageBreak/>
+        <w:t xml:space="preserve">Crear una nueva rama llamada </w:t>
+      </w:r>
+      <w:proofErr w:type="spellStart"/>
+      <w:r>
+        <w:rPr>
+          <w:b/>
+          <w:bCs/>
+        </w:rPr>
+        <w:t>feature</w:t>
+      </w:r>
+      <w:proofErr w:type="spellEnd"/>
+      <w:r>
+        <w:t>.</w:t>
+      </w:r>
+    </w:p>
+    <w:p>
+      <w:r>
+        <w:t xml:space="preserve">Con el comando </w:t>
+      </w:r>
+      <w:proofErr w:type="spellStart"/>
+      <w:r>
+        <w:rPr>
+          <w:b/>
+          <w:bCs/>
+        </w:rPr>
+        <w:t>git</w:t>
+      </w:r>
+      <w:proofErr w:type="spellEnd"/>
+      <w:r>
+        <w:rPr>
+          <w:b/>
+          <w:bCs/>
+        </w:rPr>
+        <w:t xml:space="preserve"> </w:t>
+      </w:r>
+      <w:proofErr w:type="spellStart"/>
+      <w:r>
+        <w:rPr>
+          <w:b/>
+          <w:bCs/>
+        </w:rPr>
+        <w:t>checkout</w:t>
+      </w:r>
+      <w:proofErr w:type="spellEnd"/>
+      <w:r>
+        <w:rPr>
+          <w:b/>
+          <w:bCs/>
+        </w:rPr>
+        <w:t xml:space="preserve"> -b </w:t>
+      </w:r>
+      <w:proofErr w:type="spellStart"/>
+      <w:r>
+        <w:rPr>
+          <w:b/>
+          <w:bCs/>
+        </w:rPr>
+        <w:t>feature</w:t>
+      </w:r>
+      <w:proofErr w:type="spellEnd"/>
+    </w:p>
+    <w:p>
+      <w:r>
+        <w:drawing>
+          <wp:inline distT="0" distB="0" distL="0" distR="0" wp14:anchorId="244AC13E" wp14:editId="0BB892CF">
+            <wp:extent cx="5612130" cy="1551305"/>
+            <wp:effectExtent l="0" t="0" r="7620" b="0"/>
+            <wp:docPr id="796648007" name="Imagen 1" descr="Texto&#10;&#10;El contenido generado por IA puede ser incorrecto."/>
+            <wp:cNvGraphicFramePr>
+              <a:graphicFrameLocks xmlns:a="http://schemas.openxmlformats.org/drawingml/2006/main" noChangeAspect="1"/>
+            </wp:cNvGraphicFramePr>
+            <a:graphic xmlns:a="http://schemas.openxmlformats.org/drawingml/2006/main">
+              <a:graphicData uri="http://schemas.openxmlformats.org/drawingml/2006/picture">
+                <pic:pic xmlns:pic="http://schemas.openxmlformats.org/drawingml/2006/picture">
+                  <pic:nvPicPr>
+                    <pic:cNvPr id="796648007" name="Imagen 1" descr="Texto&#10;&#10;El contenido generado por IA puede ser incorrecto."/>
+                    <pic:cNvPicPr/>
+                  </pic:nvPicPr>
+                  <pic:blipFill>
+                    <a:blip r:embed="rId13"/>
+                    <a:stretch>
+                      <a:fillRect/>
+                    </a:stretch>
+                  </pic:blipFill>
+                  <pic:spPr>
+                    <a:xfrm>
+                      <a:off x="0" y="0"/>
+                      <a:ext cx="5612130" cy="1551305"/>
+                    </a:xfrm>
+                    <a:prstGeom prst="rect">
+                      <a:avLst/>
+                    </a:prstGeom>
+                  </pic:spPr>
+                </pic:pic>
+              </a:graphicData>
+            </a:graphic>
+          </wp:inline>
+        </w:drawing>
+      </w:r>
+    </w:p>
     <w:p/>
+    <w:p>
+      <w:r>
+        <w:t>Creación del paquete y la clase persona.</w:t>
+      </w:r>
+    </w:p>
+    <w:p>
+      <w:r>
+        <w:drawing>
+          <wp:inline distT="0" distB="0" distL="0" distR="0" wp14:anchorId="666E2205" wp14:editId="0217108F">
+            <wp:extent cx="5612130" cy="2791460"/>
+            <wp:effectExtent l="0" t="0" r="7620" b="8890"/>
+            <wp:docPr id="126712646" name="Imagen 1" descr="Captura de pantalla de computadora&#10;&#10;El contenido generado por IA puede ser incorrecto."/>
+            <wp:cNvGraphicFramePr>
+              <a:graphicFrameLocks xmlns:a="http://schemas.openxmlformats.org/drawingml/2006/main" noChangeAspect="1"/>
+            </wp:cNvGraphicFramePr>
+            <a:graphic xmlns:a="http://schemas.openxmlformats.org/drawingml/2006/main">
+              <a:graphicData uri="http://schemas.openxmlformats.org/drawingml/2006/picture">
+                <pic:pic xmlns:pic="http://schemas.openxmlformats.org/drawingml/2006/picture">
+                  <pic:nvPicPr>
+                    <pic:cNvPr id="126712646" name="Imagen 1" descr="Captura de pantalla de computadora&#10;&#10;El contenido generado por IA puede ser incorrecto."/>
+                    <pic:cNvPicPr/>
+                  </pic:nvPicPr>
+                  <pic:blipFill>
+                    <a:blip r:embed="rId14"/>
+                    <a:stretch>
+                      <a:fillRect/>
+                    </a:stretch>
+                  </pic:blipFill>
+                  <pic:spPr>
+                    <a:xfrm>
+                      <a:off x="0" y="0"/>
+                      <a:ext cx="5612130" cy="2791460"/>
+                    </a:xfrm>
+                    <a:prstGeom prst="rect">
+                      <a:avLst/>
+                    </a:prstGeom>
+                  </pic:spPr>
+                </pic:pic>
+              </a:graphicData>
+            </a:graphic>
+          </wp:inline>
+        </w:drawing>
+      </w:r>
+    </w:p>
     <w:p/>
     <w:p/>
     <w:p>

</xml_diff>

<commit_message>
Archivos de la actividad
</commit_message>
<xml_diff>
--- a/Moya_Diaz_Karla_SkillChallenge.docx
+++ b/Moya_Diaz_Karla_SkillChallenge.docx
@@ -217,79 +217,7 @@
                                 </w14:textFill>
                               </w:rPr>
                               <w:br/>
-                              <w:t xml:space="preserve">Java </w:t>
-                            </w:r>
-                            <w:proofErr w:type="spellStart"/>
-                            <w:r>
-                              <w:rPr>
-                                <w:color w:val="000000" w:themeColor="text1"/>
-                                <w:sz w:val="72"/>
-                                <w:szCs w:val="72"/>
-                                <w14:reflection w14:blurRad="6350" w14:stA="53000" w14:stPos="0" w14:endA="300" w14:endPos="35500" w14:dist="0" w14:dir="5400000" w14:fadeDir="5400000" w14:sx="100000" w14:sy="-90000" w14:kx="0" w14:ky="0" w14:algn="bl"/>
-                                <w14:textOutline w14:w="0" w14:cap="flat" w14:cmpd="sng" w14:algn="ctr">
-                                  <w14:noFill/>
-                                  <w14:prstDash w14:val="solid"/>
-                                  <w14:round/>
-                                </w14:textOutline>
-                                <w14:textFill>
-                                  <w14:gradFill>
-                                    <w14:gsLst>
-                                      <w14:gs w14:pos="0">
-                                        <w14:schemeClr w14:val="accent5">
-                                          <w14:lumMod w14:val="50000"/>
-                                        </w14:schemeClr>
-                                      </w14:gs>
-                                      <w14:gs w14:pos="50000">
-                                        <w14:schemeClr w14:val="accent5"/>
-                                      </w14:gs>
-                                      <w14:gs w14:pos="100000">
-                                        <w14:schemeClr w14:val="accent5">
-                                          <w14:lumMod w14:val="60000"/>
-                                          <w14:lumOff w14:val="40000"/>
-                                        </w14:schemeClr>
-                                      </w14:gs>
-                                    </w14:gsLst>
-                                    <w14:lin w14:ang="5400000" w14:scaled="0"/>
-                                  </w14:gradFill>
-                                </w14:textFill>
-                              </w:rPr>
-                              <w:t>Backend</w:t>
-                            </w:r>
-                            <w:proofErr w:type="spellEnd"/>
-                            <w:r>
-                              <w:rPr>
-                                <w:color w:val="000000" w:themeColor="text1"/>
-                                <w:sz w:val="72"/>
-                                <w:szCs w:val="72"/>
-                                <w14:reflection w14:blurRad="6350" w14:stA="53000" w14:stPos="0" w14:endA="300" w14:endPos="35500" w14:dist="0" w14:dir="5400000" w14:fadeDir="5400000" w14:sx="100000" w14:sy="-90000" w14:kx="0" w14:ky="0" w14:algn="bl"/>
-                                <w14:textOutline w14:w="0" w14:cap="flat" w14:cmpd="sng" w14:algn="ctr">
-                                  <w14:noFill/>
-                                  <w14:prstDash w14:val="solid"/>
-                                  <w14:round/>
-                                </w14:textOutline>
-                                <w14:textFill>
-                                  <w14:gradFill>
-                                    <w14:gsLst>
-                                      <w14:gs w14:pos="0">
-                                        <w14:schemeClr w14:val="accent5">
-                                          <w14:lumMod w14:val="50000"/>
-                                        </w14:schemeClr>
-                                      </w14:gs>
-                                      <w14:gs w14:pos="50000">
-                                        <w14:schemeClr w14:val="accent5"/>
-                                      </w14:gs>
-                                      <w14:gs w14:pos="100000">
-                                        <w14:schemeClr w14:val="accent5">
-                                          <w14:lumMod w14:val="60000"/>
-                                          <w14:lumOff w14:val="40000"/>
-                                        </w14:schemeClr>
-                                      </w14:gs>
-                                    </w14:gsLst>
-                                    <w14:lin w14:ang="5400000" w14:scaled="0"/>
-                                  </w14:gradFill>
-                                </w14:textFill>
-                              </w:rPr>
-                              <w:t xml:space="preserve"> Junior</w:t>
+                              <w:t>Java Backend Junior</w:t>
                             </w:r>
                           </w:p>
                           <w:p>
@@ -328,7 +256,6 @@
                                 </w14:textFill>
                               </w:rPr>
                             </w:pPr>
-                            <w:proofErr w:type="spellStart"/>
                             <w:r>
                               <w:rPr>
                                 <w:color w:val="000000" w:themeColor="text1"/>
@@ -362,81 +289,8 @@
                                   </w14:gradFill>
                                 </w14:textFill>
                               </w:rPr>
-                              <w:t>Skill</w:t>
+                              <w:t>Skill Challenge</w:t>
                             </w:r>
-                            <w:proofErr w:type="spellEnd"/>
-                            <w:r>
-                              <w:rPr>
-                                <w:color w:val="000000" w:themeColor="text1"/>
-                                <w:sz w:val="48"/>
-                                <w:szCs w:val="48"/>
-                                <w14:reflection w14:blurRad="6350" w14:stA="53000" w14:stPos="0" w14:endA="300" w14:endPos="35500" w14:dist="0" w14:dir="5400000" w14:fadeDir="5400000" w14:sx="100000" w14:sy="-90000" w14:kx="0" w14:ky="0" w14:algn="bl"/>
-                                <w14:textOutline w14:w="0" w14:cap="flat" w14:cmpd="sng" w14:algn="ctr">
-                                  <w14:noFill/>
-                                  <w14:prstDash w14:val="solid"/>
-                                  <w14:round/>
-                                </w14:textOutline>
-                                <w14:textFill>
-                                  <w14:gradFill>
-                                    <w14:gsLst>
-                                      <w14:gs w14:pos="0">
-                                        <w14:schemeClr w14:val="accent5">
-                                          <w14:lumMod w14:val="50000"/>
-                                        </w14:schemeClr>
-                                      </w14:gs>
-                                      <w14:gs w14:pos="50000">
-                                        <w14:schemeClr w14:val="accent5"/>
-                                      </w14:gs>
-                                      <w14:gs w14:pos="100000">
-                                        <w14:schemeClr w14:val="accent5">
-                                          <w14:lumMod w14:val="60000"/>
-                                          <w14:lumOff w14:val="40000"/>
-                                        </w14:schemeClr>
-                                      </w14:gs>
-                                    </w14:gsLst>
-                                    <w14:lin w14:ang="5400000" w14:scaled="0"/>
-                                  </w14:gradFill>
-                                </w14:textFill>
-                              </w:rPr>
-                              <w:t xml:space="preserve"> </w:t>
-                            </w:r>
-                            <w:proofErr w:type="spellStart"/>
-                            <w:r>
-                              <w:rPr>
-                                <w:color w:val="000000" w:themeColor="text1"/>
-                                <w:sz w:val="48"/>
-                                <w:szCs w:val="48"/>
-                                <w14:reflection w14:blurRad="6350" w14:stA="53000" w14:stPos="0" w14:endA="300" w14:endPos="35500" w14:dist="0" w14:dir="5400000" w14:fadeDir="5400000" w14:sx="100000" w14:sy="-90000" w14:kx="0" w14:ky="0" w14:algn="bl"/>
-                                <w14:textOutline w14:w="0" w14:cap="flat" w14:cmpd="sng" w14:algn="ctr">
-                                  <w14:noFill/>
-                                  <w14:prstDash w14:val="solid"/>
-                                  <w14:round/>
-                                </w14:textOutline>
-                                <w14:textFill>
-                                  <w14:gradFill>
-                                    <w14:gsLst>
-                                      <w14:gs w14:pos="0">
-                                        <w14:schemeClr w14:val="accent5">
-                                          <w14:lumMod w14:val="50000"/>
-                                        </w14:schemeClr>
-                                      </w14:gs>
-                                      <w14:gs w14:pos="50000">
-                                        <w14:schemeClr w14:val="accent5"/>
-                                      </w14:gs>
-                                      <w14:gs w14:pos="100000">
-                                        <w14:schemeClr w14:val="accent5">
-                                          <w14:lumMod w14:val="60000"/>
-                                          <w14:lumOff w14:val="40000"/>
-                                        </w14:schemeClr>
-                                      </w14:gs>
-                                    </w14:gsLst>
-                                    <w14:lin w14:ang="5400000" w14:scaled="0"/>
-                                  </w14:gradFill>
-                                </w14:textFill>
-                              </w:rPr>
-                              <w:t>Challenge</w:t>
-                            </w:r>
-                            <w:proofErr w:type="spellEnd"/>
                             <w:r>
                               <w:rPr>
                                 <w:color w:val="000000" w:themeColor="text1"/>
@@ -849,79 +703,7 @@
                           </w14:textFill>
                         </w:rPr>
                         <w:br/>
-                        <w:t xml:space="preserve">Java </w:t>
-                      </w:r>
-                      <w:proofErr w:type="spellStart"/>
-                      <w:r>
-                        <w:rPr>
-                          <w:color w:val="000000" w:themeColor="text1"/>
-                          <w:sz w:val="72"/>
-                          <w:szCs w:val="72"/>
-                          <w14:reflection w14:blurRad="6350" w14:stA="53000" w14:stPos="0" w14:endA="300" w14:endPos="35500" w14:dist="0" w14:dir="5400000" w14:fadeDir="5400000" w14:sx="100000" w14:sy="-90000" w14:kx="0" w14:ky="0" w14:algn="bl"/>
-                          <w14:textOutline w14:w="0" w14:cap="flat" w14:cmpd="sng" w14:algn="ctr">
-                            <w14:noFill/>
-                            <w14:prstDash w14:val="solid"/>
-                            <w14:round/>
-                          </w14:textOutline>
-                          <w14:textFill>
-                            <w14:gradFill>
-                              <w14:gsLst>
-                                <w14:gs w14:pos="0">
-                                  <w14:schemeClr w14:val="accent5">
-                                    <w14:lumMod w14:val="50000"/>
-                                  </w14:schemeClr>
-                                </w14:gs>
-                                <w14:gs w14:pos="50000">
-                                  <w14:schemeClr w14:val="accent5"/>
-                                </w14:gs>
-                                <w14:gs w14:pos="100000">
-                                  <w14:schemeClr w14:val="accent5">
-                                    <w14:lumMod w14:val="60000"/>
-                                    <w14:lumOff w14:val="40000"/>
-                                  </w14:schemeClr>
-                                </w14:gs>
-                              </w14:gsLst>
-                              <w14:lin w14:ang="5400000" w14:scaled="0"/>
-                            </w14:gradFill>
-                          </w14:textFill>
-                        </w:rPr>
-                        <w:t>Backend</w:t>
-                      </w:r>
-                      <w:proofErr w:type="spellEnd"/>
-                      <w:r>
-                        <w:rPr>
-                          <w:color w:val="000000" w:themeColor="text1"/>
-                          <w:sz w:val="72"/>
-                          <w:szCs w:val="72"/>
-                          <w14:reflection w14:blurRad="6350" w14:stA="53000" w14:stPos="0" w14:endA="300" w14:endPos="35500" w14:dist="0" w14:dir="5400000" w14:fadeDir="5400000" w14:sx="100000" w14:sy="-90000" w14:kx="0" w14:ky="0" w14:algn="bl"/>
-                          <w14:textOutline w14:w="0" w14:cap="flat" w14:cmpd="sng" w14:algn="ctr">
-                            <w14:noFill/>
-                            <w14:prstDash w14:val="solid"/>
-                            <w14:round/>
-                          </w14:textOutline>
-                          <w14:textFill>
-                            <w14:gradFill>
-                              <w14:gsLst>
-                                <w14:gs w14:pos="0">
-                                  <w14:schemeClr w14:val="accent5">
-                                    <w14:lumMod w14:val="50000"/>
-                                  </w14:schemeClr>
-                                </w14:gs>
-                                <w14:gs w14:pos="50000">
-                                  <w14:schemeClr w14:val="accent5"/>
-                                </w14:gs>
-                                <w14:gs w14:pos="100000">
-                                  <w14:schemeClr w14:val="accent5">
-                                    <w14:lumMod w14:val="60000"/>
-                                    <w14:lumOff w14:val="40000"/>
-                                  </w14:schemeClr>
-                                </w14:gs>
-                              </w14:gsLst>
-                              <w14:lin w14:ang="5400000" w14:scaled="0"/>
-                            </w14:gradFill>
-                          </w14:textFill>
-                        </w:rPr>
-                        <w:t xml:space="preserve"> Junior</w:t>
+                        <w:t>Java Backend Junior</w:t>
                       </w:r>
                     </w:p>
                     <w:p>
@@ -960,7 +742,6 @@
                           </w14:textFill>
                         </w:rPr>
                       </w:pPr>
-                      <w:proofErr w:type="spellStart"/>
                       <w:r>
                         <w:rPr>
                           <w:color w:val="000000" w:themeColor="text1"/>
@@ -994,81 +775,8 @@
                             </w14:gradFill>
                           </w14:textFill>
                         </w:rPr>
-                        <w:t>Skill</w:t>
+                        <w:t>Skill Challenge</w:t>
                       </w:r>
-                      <w:proofErr w:type="spellEnd"/>
-                      <w:r>
-                        <w:rPr>
-                          <w:color w:val="000000" w:themeColor="text1"/>
-                          <w:sz w:val="48"/>
-                          <w:szCs w:val="48"/>
-                          <w14:reflection w14:blurRad="6350" w14:stA="53000" w14:stPos="0" w14:endA="300" w14:endPos="35500" w14:dist="0" w14:dir="5400000" w14:fadeDir="5400000" w14:sx="100000" w14:sy="-90000" w14:kx="0" w14:ky="0" w14:algn="bl"/>
-                          <w14:textOutline w14:w="0" w14:cap="flat" w14:cmpd="sng" w14:algn="ctr">
-                            <w14:noFill/>
-                            <w14:prstDash w14:val="solid"/>
-                            <w14:round/>
-                          </w14:textOutline>
-                          <w14:textFill>
-                            <w14:gradFill>
-                              <w14:gsLst>
-                                <w14:gs w14:pos="0">
-                                  <w14:schemeClr w14:val="accent5">
-                                    <w14:lumMod w14:val="50000"/>
-                                  </w14:schemeClr>
-                                </w14:gs>
-                                <w14:gs w14:pos="50000">
-                                  <w14:schemeClr w14:val="accent5"/>
-                                </w14:gs>
-                                <w14:gs w14:pos="100000">
-                                  <w14:schemeClr w14:val="accent5">
-                                    <w14:lumMod w14:val="60000"/>
-                                    <w14:lumOff w14:val="40000"/>
-                                  </w14:schemeClr>
-                                </w14:gs>
-                              </w14:gsLst>
-                              <w14:lin w14:ang="5400000" w14:scaled="0"/>
-                            </w14:gradFill>
-                          </w14:textFill>
-                        </w:rPr>
-                        <w:t xml:space="preserve"> </w:t>
-                      </w:r>
-                      <w:proofErr w:type="spellStart"/>
-                      <w:r>
-                        <w:rPr>
-                          <w:color w:val="000000" w:themeColor="text1"/>
-                          <w:sz w:val="48"/>
-                          <w:szCs w:val="48"/>
-                          <w14:reflection w14:blurRad="6350" w14:stA="53000" w14:stPos="0" w14:endA="300" w14:endPos="35500" w14:dist="0" w14:dir="5400000" w14:fadeDir="5400000" w14:sx="100000" w14:sy="-90000" w14:kx="0" w14:ky="0" w14:algn="bl"/>
-                          <w14:textOutline w14:w="0" w14:cap="flat" w14:cmpd="sng" w14:algn="ctr">
-                            <w14:noFill/>
-                            <w14:prstDash w14:val="solid"/>
-                            <w14:round/>
-                          </w14:textOutline>
-                          <w14:textFill>
-                            <w14:gradFill>
-                              <w14:gsLst>
-                                <w14:gs w14:pos="0">
-                                  <w14:schemeClr w14:val="accent5">
-                                    <w14:lumMod w14:val="50000"/>
-                                  </w14:schemeClr>
-                                </w14:gs>
-                                <w14:gs w14:pos="50000">
-                                  <w14:schemeClr w14:val="accent5"/>
-                                </w14:gs>
-                                <w14:gs w14:pos="100000">
-                                  <w14:schemeClr w14:val="accent5">
-                                    <w14:lumMod w14:val="60000"/>
-                                    <w14:lumOff w14:val="40000"/>
-                                  </w14:schemeClr>
-                                </w14:gs>
-                              </w14:gsLst>
-                              <w14:lin w14:ang="5400000" w14:scaled="0"/>
-                            </w14:gradFill>
-                          </w14:textFill>
-                        </w:rPr>
-                        <w:t>Challenge</w:t>
-                      </w:r>
-                      <w:proofErr w:type="spellEnd"/>
                       <w:r>
                         <w:rPr>
                           <w:color w:val="000000" w:themeColor="text1"/>
@@ -1315,7 +1023,7 @@
                     <pic:cNvPicPr/>
                   </pic:nvPicPr>
                   <pic:blipFill>
-                    <a:blip r:embed="rId4"/>
+                    <a:blip r:embed="rId5"/>
                     <a:stretch>
                       <a:fillRect/>
                     </a:stretch>
@@ -1360,7 +1068,7 @@
                     <pic:cNvPicPr/>
                   </pic:nvPicPr>
                   <pic:blipFill>
-                    <a:blip r:embed="rId5"/>
+                    <a:blip r:embed="rId6"/>
                     <a:stretch>
                       <a:fillRect/>
                     </a:stretch>
@@ -1405,7 +1113,7 @@
                     <pic:cNvPicPr/>
                   </pic:nvPicPr>
                   <pic:blipFill>
-                    <a:blip r:embed="rId6"/>
+                    <a:blip r:embed="rId7"/>
                     <a:stretch>
                       <a:fillRect/>
                     </a:stretch>
@@ -1456,7 +1164,7 @@
                     <pic:cNvPicPr/>
                   </pic:nvPicPr>
                   <pic:blipFill>
-                    <a:blip r:embed="rId7"/>
+                    <a:blip r:embed="rId8"/>
                     <a:stretch>
                       <a:fillRect/>
                     </a:stretch>
@@ -1480,41 +1188,15 @@
     <w:p/>
     <w:p>
       <w:r>
-        <w:t xml:space="preserve">Se revisan los cambios en </w:t>
-      </w:r>
-      <w:proofErr w:type="spellStart"/>
-      <w:r>
-        <w:t>git</w:t>
-      </w:r>
-      <w:proofErr w:type="spellEnd"/>
-      <w:r>
-        <w:t xml:space="preserve"> con el comando </w:t>
-      </w:r>
-      <w:proofErr w:type="spellStart"/>
+        <w:t xml:space="preserve">Se revisan los cambios en git con el comando </w:t>
+      </w:r>
       <w:r>
         <w:rPr>
           <w:b/>
           <w:bCs/>
         </w:rPr>
-        <w:t>git</w:t>
-      </w:r>
-      <w:proofErr w:type="spellEnd"/>
-      <w:r>
-        <w:rPr>
-          <w:b/>
-          <w:bCs/>
-        </w:rPr>
-        <w:t xml:space="preserve"> </w:t>
-      </w:r>
-      <w:proofErr w:type="gramStart"/>
-      <w:r>
-        <w:rPr>
-          <w:b/>
-          <w:bCs/>
-        </w:rPr>
-        <w:t>status</w:t>
-      </w:r>
-      <w:proofErr w:type="gramEnd"/>
+        <w:t>git status</w:t>
+      </w:r>
       <w:r>
         <w:rPr>
           <w:b/>
@@ -1541,7 +1223,7 @@
                     <pic:cNvPicPr/>
                   </pic:nvPicPr>
                   <pic:blipFill>
-                    <a:blip r:embed="rId8"/>
+                    <a:blip r:embed="rId9"/>
                     <a:stretch>
                       <a:fillRect/>
                     </a:stretch>
@@ -1572,40 +1254,13 @@
         <w:lastRenderedPageBreak/>
         <w:t xml:space="preserve">Se agregan los archivos modificados al área de preparación para realizar el comentario descriptivo. Es con el comando </w:t>
       </w:r>
-      <w:proofErr w:type="spellStart"/>
       <w:r>
         <w:rPr>
           <w:b/>
           <w:bCs/>
         </w:rPr>
-        <w:t>git</w:t>
-      </w:r>
-      <w:proofErr w:type="spellEnd"/>
-      <w:r>
-        <w:rPr>
-          <w:b/>
-          <w:bCs/>
-        </w:rPr>
-        <w:t xml:space="preserve"> </w:t>
-      </w:r>
-      <w:proofErr w:type="spellStart"/>
-      <w:proofErr w:type="gramStart"/>
-      <w:r>
-        <w:rPr>
-          <w:b/>
-          <w:bCs/>
-        </w:rPr>
-        <w:t>add</w:t>
-      </w:r>
-      <w:proofErr w:type="spellEnd"/>
-      <w:r>
-        <w:rPr>
-          <w:b/>
-          <w:bCs/>
-        </w:rPr>
-        <w:t xml:space="preserve"> .</w:t>
-      </w:r>
-      <w:proofErr w:type="gramEnd"/>
+        <w:t>git add .</w:t>
+      </w:r>
       <w:r>
         <w:t xml:space="preserve"> para agregar todos los archivos modificados.</w:t>
       </w:r>
@@ -1628,7 +1283,7 @@
                     <pic:cNvPicPr/>
                   </pic:nvPicPr>
                   <pic:blipFill>
-                    <a:blip r:embed="rId9"/>
+                    <a:blip r:embed="rId10"/>
                     <a:stretch>
                       <a:fillRect/>
                     </a:stretch>
@@ -1654,37 +1309,12 @@
       <w:r>
         <w:t xml:space="preserve">Agregar los comentarios con el comando </w:t>
       </w:r>
-      <w:proofErr w:type="spellStart"/>
       <w:r>
         <w:rPr>
           <w:b/>
           <w:bCs/>
         </w:rPr>
-        <w:t>git</w:t>
-      </w:r>
-      <w:proofErr w:type="spellEnd"/>
-      <w:r>
-        <w:rPr>
-          <w:b/>
-          <w:bCs/>
-        </w:rPr>
-        <w:t xml:space="preserve"> </w:t>
-      </w:r>
-      <w:proofErr w:type="spellStart"/>
-      <w:r>
-        <w:rPr>
-          <w:b/>
-          <w:bCs/>
-        </w:rPr>
-        <w:t>commit</w:t>
-      </w:r>
-      <w:proofErr w:type="spellEnd"/>
-      <w:r>
-        <w:rPr>
-          <w:b/>
-          <w:bCs/>
-        </w:rPr>
-        <w:t xml:space="preserve"> -m “Tu mensaje”.</w:t>
+        <w:t>git commit -m “Tu mensaje”.</w:t>
       </w:r>
     </w:p>
     <w:p>
@@ -1705,7 +1335,7 @@
                     <pic:cNvPicPr/>
                   </pic:nvPicPr>
                   <pic:blipFill>
-                    <a:blip r:embed="rId10"/>
+                    <a:blip r:embed="rId11"/>
                     <a:stretch>
                       <a:fillRect/>
                     </a:stretch>
@@ -1759,7 +1389,7 @@
                     <pic:cNvPicPr/>
                   </pic:nvPicPr>
                   <pic:blipFill>
-                    <a:blip r:embed="rId11"/>
+                    <a:blip r:embed="rId12"/>
                     <a:stretch>
                       <a:fillRect/>
                     </a:stretch>
@@ -1804,7 +1434,7 @@
                     <pic:cNvPicPr/>
                   </pic:nvPicPr>
                   <pic:blipFill>
-                    <a:blip r:embed="rId12"/>
+                    <a:blip r:embed="rId13"/>
                     <a:stretch>
                       <a:fillRect/>
                     </a:stretch>
@@ -1835,7 +1465,6 @@
         <w:lastRenderedPageBreak/>
         <w:t xml:space="preserve">Crear una nueva rama llamada </w:t>
       </w:r>
-      <w:proofErr w:type="spellStart"/>
       <w:r>
         <w:rPr>
           <w:b/>
@@ -1843,7 +1472,6 @@
         </w:rPr>
         <w:t>feature</w:t>
       </w:r>
-      <w:proofErr w:type="spellEnd"/>
       <w:r>
         <w:t>.</w:t>
       </w:r>
@@ -1852,53 +1480,19 @@
       <w:r>
         <w:t xml:space="preserve">Con el comando </w:t>
       </w:r>
-      <w:proofErr w:type="spellStart"/>
       <w:r>
         <w:rPr>
           <w:b/>
           <w:bCs/>
         </w:rPr>
-        <w:t>git</w:t>
-      </w:r>
-      <w:proofErr w:type="spellEnd"/>
-      <w:r>
-        <w:rPr>
-          <w:b/>
-          <w:bCs/>
-        </w:rPr>
-        <w:t xml:space="preserve"> </w:t>
-      </w:r>
-      <w:proofErr w:type="spellStart"/>
-      <w:r>
-        <w:rPr>
-          <w:b/>
-          <w:bCs/>
-        </w:rPr>
-        <w:t>checkout</w:t>
-      </w:r>
-      <w:proofErr w:type="spellEnd"/>
-      <w:r>
-        <w:rPr>
-          <w:b/>
-          <w:bCs/>
-        </w:rPr>
-        <w:t xml:space="preserve"> -b </w:t>
-      </w:r>
-      <w:proofErr w:type="spellStart"/>
-      <w:r>
-        <w:rPr>
-          <w:b/>
-          <w:bCs/>
-        </w:rPr>
-        <w:t>feature</w:t>
-      </w:r>
-      <w:proofErr w:type="spellEnd"/>
+        <w:t>git checkout -b feature</w:t>
+      </w:r>
     </w:p>
     <w:p>
       <w:r>
         <w:drawing>
-          <wp:inline distT="0" distB="0" distL="0" distR="0" wp14:anchorId="244AC13E" wp14:editId="0BB892CF">
-            <wp:extent cx="5612130" cy="1551305"/>
+          <wp:inline distT="0" distB="0" distL="0" distR="0" wp14:anchorId="244AC13E" wp14:editId="36071263">
+            <wp:extent cx="4983480" cy="1377534"/>
             <wp:effectExtent l="0" t="0" r="7620" b="0"/>
             <wp:docPr id="796648007" name="Imagen 1" descr="Texto&#10;&#10;El contenido generado por IA puede ser incorrecto."/>
             <wp:cNvGraphicFramePr>
@@ -1912,7 +1506,7 @@
                     <pic:cNvPicPr/>
                   </pic:nvPicPr>
                   <pic:blipFill>
-                    <a:blip r:embed="rId13"/>
+                    <a:blip r:embed="rId14"/>
                     <a:stretch>
                       <a:fillRect/>
                     </a:stretch>
@@ -1920,7 +1514,7 @@
                   <pic:spPr>
                     <a:xfrm>
                       <a:off x="0" y="0"/>
-                      <a:ext cx="5612130" cy="1551305"/>
+                      <a:ext cx="5002736" cy="1382857"/>
                     </a:xfrm>
                     <a:prstGeom prst="rect">
                       <a:avLst/>
@@ -1942,9 +1536,9 @@
     <w:p>
       <w:r>
         <w:drawing>
-          <wp:inline distT="0" distB="0" distL="0" distR="0" wp14:anchorId="666E2205" wp14:editId="0217108F">
-            <wp:extent cx="5612130" cy="2791460"/>
-            <wp:effectExtent l="0" t="0" r="7620" b="8890"/>
+          <wp:inline distT="0" distB="0" distL="0" distR="0" wp14:anchorId="666E2205" wp14:editId="51982045">
+            <wp:extent cx="4899660" cy="2437079"/>
+            <wp:effectExtent l="0" t="0" r="0" b="1905"/>
             <wp:docPr id="126712646" name="Imagen 1" descr="Captura de pantalla de computadora&#10;&#10;El contenido generado por IA puede ser incorrecto."/>
             <wp:cNvGraphicFramePr>
               <a:graphicFrameLocks xmlns:a="http://schemas.openxmlformats.org/drawingml/2006/main" noChangeAspect="1"/>
@@ -1957,7 +1551,7 @@
                     <pic:cNvPicPr/>
                   </pic:nvPicPr>
                   <pic:blipFill>
-                    <a:blip r:embed="rId14"/>
+                    <a:blip r:embed="rId15"/>
                     <a:stretch>
                       <a:fillRect/>
                     </a:stretch>
@@ -1965,7 +1559,7 @@
                   <pic:spPr>
                     <a:xfrm>
                       <a:off x="0" y="0"/>
-                      <a:ext cx="5612130" cy="2791460"/>
+                      <a:ext cx="4909556" cy="2442001"/>
                     </a:xfrm>
                     <a:prstGeom prst="rect">
                       <a:avLst/>
@@ -1979,24 +1573,264 @@
       </w:r>
     </w:p>
     <w:p/>
+    <w:p>
+      <w:r>
+        <w:drawing>
+          <wp:inline distT="0" distB="0" distL="0" distR="0" wp14:anchorId="66CAB695" wp14:editId="7147EC8C">
+            <wp:extent cx="3718560" cy="2383952"/>
+            <wp:effectExtent l="0" t="0" r="0" b="0"/>
+            <wp:docPr id="608933019" name="Imagen 1" descr="Texto&#10;&#10;El contenido generado por IA puede ser incorrecto."/>
+            <wp:cNvGraphicFramePr>
+              <a:graphicFrameLocks xmlns:a="http://schemas.openxmlformats.org/drawingml/2006/main" noChangeAspect="1"/>
+            </wp:cNvGraphicFramePr>
+            <a:graphic xmlns:a="http://schemas.openxmlformats.org/drawingml/2006/main">
+              <a:graphicData uri="http://schemas.openxmlformats.org/drawingml/2006/picture">
+                <pic:pic xmlns:pic="http://schemas.openxmlformats.org/drawingml/2006/picture">
+                  <pic:nvPicPr>
+                    <pic:cNvPr id="608933019" name="Imagen 1" descr="Texto&#10;&#10;El contenido generado por IA puede ser incorrecto."/>
+                    <pic:cNvPicPr/>
+                  </pic:nvPicPr>
+                  <pic:blipFill>
+                    <a:blip r:embed="rId16"/>
+                    <a:stretch>
+                      <a:fillRect/>
+                    </a:stretch>
+                  </pic:blipFill>
+                  <pic:spPr>
+                    <a:xfrm>
+                      <a:off x="0" y="0"/>
+                      <a:ext cx="3728430" cy="2390279"/>
+                    </a:xfrm>
+                    <a:prstGeom prst="rect">
+                      <a:avLst/>
+                    </a:prstGeom>
+                  </pic:spPr>
+                </pic:pic>
+              </a:graphicData>
+            </a:graphic>
+          </wp:inline>
+        </w:drawing>
+      </w:r>
+    </w:p>
+    <w:p>
+      <w:r>
+        <w:lastRenderedPageBreak/>
+        <w:t xml:space="preserve">Fusión de la rama </w:t>
+      </w:r>
+      <w:r>
+        <w:rPr>
+          <w:b/>
+          <w:bCs/>
+        </w:rPr>
+        <w:t>feature</w:t>
+      </w:r>
+      <w:r>
+        <w:t xml:space="preserve"> con la rama principal </w:t>
+      </w:r>
+      <w:r>
+        <w:rPr>
+          <w:b/>
+          <w:bCs/>
+        </w:rPr>
+        <w:t>master</w:t>
+      </w:r>
+      <w:r>
+        <w:t>.</w:t>
+      </w:r>
+    </w:p>
+    <w:p>
+      <w:r>
+        <w:drawing>
+          <wp:inline distT="0" distB="0" distL="0" distR="0" wp14:anchorId="180F4885" wp14:editId="48A2B643">
+            <wp:extent cx="5612130" cy="1555115"/>
+            <wp:effectExtent l="0" t="0" r="7620" b="6985"/>
+            <wp:docPr id="2080625093" name="Imagen 1" descr="Texto&#10;&#10;El contenido generado por IA puede ser incorrecto."/>
+            <wp:cNvGraphicFramePr>
+              <a:graphicFrameLocks xmlns:a="http://schemas.openxmlformats.org/drawingml/2006/main" noChangeAspect="1"/>
+            </wp:cNvGraphicFramePr>
+            <a:graphic xmlns:a="http://schemas.openxmlformats.org/drawingml/2006/main">
+              <a:graphicData uri="http://schemas.openxmlformats.org/drawingml/2006/picture">
+                <pic:pic xmlns:pic="http://schemas.openxmlformats.org/drawingml/2006/picture">
+                  <pic:nvPicPr>
+                    <pic:cNvPr id="2080625093" name="Imagen 1" descr="Texto&#10;&#10;El contenido generado por IA puede ser incorrecto."/>
+                    <pic:cNvPicPr/>
+                  </pic:nvPicPr>
+                  <pic:blipFill>
+                    <a:blip r:embed="rId17"/>
+                    <a:stretch>
+                      <a:fillRect/>
+                    </a:stretch>
+                  </pic:blipFill>
+                  <pic:spPr>
+                    <a:xfrm>
+                      <a:off x="0" y="0"/>
+                      <a:ext cx="5612130" cy="1555115"/>
+                    </a:xfrm>
+                    <a:prstGeom prst="rect">
+                      <a:avLst/>
+                    </a:prstGeom>
+                  </pic:spPr>
+                </pic:pic>
+              </a:graphicData>
+            </a:graphic>
+          </wp:inline>
+        </w:drawing>
+      </w:r>
+    </w:p>
     <w:p/>
     <w:p>
       <w:r>
-        <w:br w:type="page"/>
-      </w:r>
-    </w:p>
+        <w:t>Creación de repositorio remoto vació en GitHub.</w:t>
+      </w:r>
+    </w:p>
+    <w:p>
+      <w:r>
+        <w:drawing>
+          <wp:inline distT="0" distB="0" distL="0" distR="0" wp14:anchorId="72D0BC9E" wp14:editId="7FFEA8D8">
+            <wp:extent cx="5612130" cy="2655570"/>
+            <wp:effectExtent l="0" t="0" r="7620" b="0"/>
+            <wp:docPr id="1007578028" name="Imagen 1" descr="Captura de pantalla de computadora&#10;&#10;El contenido generado por IA puede ser incorrecto."/>
+            <wp:cNvGraphicFramePr>
+              <a:graphicFrameLocks xmlns:a="http://schemas.openxmlformats.org/drawingml/2006/main" noChangeAspect="1"/>
+            </wp:cNvGraphicFramePr>
+            <a:graphic xmlns:a="http://schemas.openxmlformats.org/drawingml/2006/main">
+              <a:graphicData uri="http://schemas.openxmlformats.org/drawingml/2006/picture">
+                <pic:pic xmlns:pic="http://schemas.openxmlformats.org/drawingml/2006/picture">
+                  <pic:nvPicPr>
+                    <pic:cNvPr id="1007578028" name="Imagen 1" descr="Captura de pantalla de computadora&#10;&#10;El contenido generado por IA puede ser incorrecto."/>
+                    <pic:cNvPicPr/>
+                  </pic:nvPicPr>
+                  <pic:blipFill>
+                    <a:blip r:embed="rId18"/>
+                    <a:stretch>
+                      <a:fillRect/>
+                    </a:stretch>
+                  </pic:blipFill>
+                  <pic:spPr>
+                    <a:xfrm>
+                      <a:off x="0" y="0"/>
+                      <a:ext cx="5612130" cy="2655570"/>
+                    </a:xfrm>
+                    <a:prstGeom prst="rect">
+                      <a:avLst/>
+                    </a:prstGeom>
+                  </pic:spPr>
+                </pic:pic>
+              </a:graphicData>
+            </a:graphic>
+          </wp:inline>
+        </w:drawing>
+      </w:r>
+    </w:p>
+    <w:p/>
+    <w:p>
+      <w:r>
+        <w:t>Configura</w:t>
+      </w:r>
+      <w:r>
+        <w:t>ción</w:t>
+      </w:r>
+      <w:r>
+        <w:t xml:space="preserve"> el repositorio remoto como origen para tu repositorio local.</w:t>
+      </w:r>
+    </w:p>
+    <w:p>
+      <w:r>
+        <w:drawing>
+          <wp:inline distT="0" distB="0" distL="0" distR="0" wp14:anchorId="5A147AFD" wp14:editId="6ABF2BE6">
+            <wp:extent cx="5612130" cy="1489075"/>
+            <wp:effectExtent l="0" t="0" r="7620" b="0"/>
+            <wp:docPr id="101133749" name="Imagen 1" descr="Texto&#10;&#10;El contenido generado por IA puede ser incorrecto."/>
+            <wp:cNvGraphicFramePr>
+              <a:graphicFrameLocks xmlns:a="http://schemas.openxmlformats.org/drawingml/2006/main" noChangeAspect="1"/>
+            </wp:cNvGraphicFramePr>
+            <a:graphic xmlns:a="http://schemas.openxmlformats.org/drawingml/2006/main">
+              <a:graphicData uri="http://schemas.openxmlformats.org/drawingml/2006/picture">
+                <pic:pic xmlns:pic="http://schemas.openxmlformats.org/drawingml/2006/picture">
+                  <pic:nvPicPr>
+                    <pic:cNvPr id="101133749" name="Imagen 1" descr="Texto&#10;&#10;El contenido generado por IA puede ser incorrecto."/>
+                    <pic:cNvPicPr/>
+                  </pic:nvPicPr>
+                  <pic:blipFill>
+                    <a:blip r:embed="rId19"/>
+                    <a:stretch>
+                      <a:fillRect/>
+                    </a:stretch>
+                  </pic:blipFill>
+                  <pic:spPr>
+                    <a:xfrm>
+                      <a:off x="0" y="0"/>
+                      <a:ext cx="5612130" cy="1489075"/>
+                    </a:xfrm>
+                    <a:prstGeom prst="rect">
+                      <a:avLst/>
+                    </a:prstGeom>
+                  </pic:spPr>
+                </pic:pic>
+              </a:graphicData>
+            </a:graphic>
+          </wp:inline>
+        </w:drawing>
+      </w:r>
+    </w:p>
+    <w:p/>
+    <w:p/>
     <w:p>
       <w:r>
         <w:lastRenderedPageBreak/>
-        <w:t xml:space="preserve">Enlace de </w:t>
-      </w:r>
-      <w:proofErr w:type="spellStart"/>
-      <w:r>
-        <w:t>git</w:t>
-      </w:r>
-      <w:proofErr w:type="spellEnd"/>
-      <w:r>
-        <w:t xml:space="preserve"> </w:t>
+        <w:t>Envia</w:t>
+      </w:r>
+      <w:r>
+        <w:t>r</w:t>
+      </w:r>
+      <w:r>
+        <w:t xml:space="preserve"> los cambios locales al repositorio remoto.</w:t>
+      </w:r>
+    </w:p>
+    <w:p>
+      <w:r>
+        <w:drawing>
+          <wp:inline distT="0" distB="0" distL="0" distR="0" wp14:anchorId="5D870341" wp14:editId="686F1D08">
+            <wp:extent cx="5612130" cy="2498725"/>
+            <wp:effectExtent l="0" t="0" r="7620" b="0"/>
+            <wp:docPr id="1837429939" name="Imagen 1" descr="Texto&#10;&#10;El contenido generado por IA puede ser incorrecto."/>
+            <wp:cNvGraphicFramePr>
+              <a:graphicFrameLocks xmlns:a="http://schemas.openxmlformats.org/drawingml/2006/main" noChangeAspect="1"/>
+            </wp:cNvGraphicFramePr>
+            <a:graphic xmlns:a="http://schemas.openxmlformats.org/drawingml/2006/main">
+              <a:graphicData uri="http://schemas.openxmlformats.org/drawingml/2006/picture">
+                <pic:pic xmlns:pic="http://schemas.openxmlformats.org/drawingml/2006/picture">
+                  <pic:nvPicPr>
+                    <pic:cNvPr id="1837429939" name="Imagen 1" descr="Texto&#10;&#10;El contenido generado por IA puede ser incorrecto."/>
+                    <pic:cNvPicPr/>
+                  </pic:nvPicPr>
+                  <pic:blipFill>
+                    <a:blip r:embed="rId20"/>
+                    <a:stretch>
+                      <a:fillRect/>
+                    </a:stretch>
+                  </pic:blipFill>
+                  <pic:spPr>
+                    <a:xfrm>
+                      <a:off x="0" y="0"/>
+                      <a:ext cx="5612130" cy="2498725"/>
+                    </a:xfrm>
+                    <a:prstGeom prst="rect">
+                      <a:avLst/>
+                    </a:prstGeom>
+                  </pic:spPr>
+                </pic:pic>
+              </a:graphicData>
+            </a:graphic>
+          </wp:inline>
+        </w:drawing>
+      </w:r>
+    </w:p>
+    <w:p/>
+    <w:p/>
+    <w:p>
+      <w:r>
+        <w:t xml:space="preserve">Enlace de git </w:t>
       </w:r>
       <w:r>
         <w:br/>
@@ -2005,7 +1839,7 @@
         <w:br/>
       </w:r>
       <w:r>
-        <w:t>https://github.com/Karla038/Skill_Challenge/tree/main/01SC_Gestor_Peliculas</w:t>
+        <w:t>https://github.com/Karla038/SkillChallenge02.git</w:t>
       </w:r>
     </w:p>
     <w:sectPr>
@@ -2016,6 +1850,163 @@
     </w:sectPr>
   </w:body>
 </w:document>
+</file>
+
+<file path=word/numbering.xml><?xml version="1.0" encoding="utf-8"?>
+<w:numbering xmlns:wpc="http://schemas.microsoft.com/office/word/2010/wordprocessingCanvas" xmlns:cx="http://schemas.microsoft.com/office/drawing/2014/chartex" xmlns:cx1="http://schemas.microsoft.com/office/drawing/2015/9/8/chartex" xmlns:cx2="http://schemas.microsoft.com/office/drawing/2015/10/21/chartex" xmlns:cx3="http://schemas.microsoft.com/office/drawing/2016/5/9/chartex" xmlns:cx4="http://schemas.microsoft.com/office/drawing/2016/5/10/chartex" xmlns:cx5="http://schemas.microsoft.com/office/drawing/2016/5/11/chartex" xmlns:cx6="http://schemas.microsoft.com/office/drawing/2016/5/12/chartex" xmlns:cx7="http://schemas.microsoft.com/office/drawing/2016/5/13/chartex" xmlns:cx8="http://schemas.microsoft.com/office/drawing/2016/5/14/chartex" xmlns:mc="http://schemas.openxmlformats.org/markup-compatibility/2006" xmlns:aink="http://schemas.microsoft.com/office/drawing/2016/ink" xmlns:am3d="http://schemas.microsoft.com/office/drawing/2017/model3d" xmlns:o="urn:schemas-microsoft-com:office:office" xmlns:oel="http://schemas.microsoft.com/office/2019/extlst" xmlns:r="http://schemas.openxmlformats.org/officeDocument/2006/relationships" xmlns:m="http://schemas.openxmlformats.org/officeDocument/2006/math" xmlns:v="urn:schemas-microsoft-com:vml" xmlns:wp14="http://schemas.microsoft.com/office/word/2010/wordprocessingDrawing" xmlns:wp="http://schemas.openxmlformats.org/drawingml/2006/wordprocessingDrawing" xmlns:w10="urn:schemas-microsoft-com:office:word" xmlns:w="http://schemas.openxmlformats.org/wordprocessingml/2006/main" xmlns:w14="http://schemas.microsoft.com/office/word/2010/wordml" xmlns:w15="http://schemas.microsoft.com/office/word/2012/wordml" xmlns:w16cex="http://schemas.microsoft.com/office/word/2018/wordml/cex" xmlns:w16cid="http://schemas.microsoft.com/office/word/2016/wordml/cid" xmlns:w16="http://schemas.microsoft.com/office/word/2018/wordml" xmlns:w16du="http://schemas.microsoft.com/office/word/2023/wordml/word16du" xmlns:w16sdtdh="http://schemas.microsoft.com/office/word/2020/wordml/sdtdatahash" xmlns:w16sdtfl="http://schemas.microsoft.com/office/word/2024/wordml/sdtformatlock" xmlns:w16se="http://schemas.microsoft.com/office/word/2015/wordml/symex" xmlns:wpg="http://schemas.microsoft.com/office/word/2010/wordprocessingGroup" xmlns:wpi="http://schemas.microsoft.com/office/word/2010/wordprocessingInk" xmlns:wne="http://schemas.microsoft.com/office/word/2006/wordml" xmlns:wps="http://schemas.microsoft.com/office/word/2010/wordprocessingShape" mc:Ignorable="w14 w15 w16se w16cid w16 w16cex w16sdtdh w16sdtfl w16du wp14">
+  <w:abstractNum w:abstractNumId="0" w15:restartNumberingAfterBreak="0">
+    <w:nsid w:val="3B974149"/>
+    <w:multiLevelType w:val="multilevel"/>
+    <w:tmpl w:val="BA70F1FA"/>
+    <w:lvl w:ilvl="0">
+      <w:start w:val="1"/>
+      <w:numFmt w:val="bullet"/>
+      <w:lvlText w:val=""/>
+      <w:lvlJc w:val="left"/>
+      <w:pPr>
+        <w:tabs>
+          <w:tab w:val="num" w:pos="720"/>
+        </w:tabs>
+        <w:ind w:left="720" w:hanging="360"/>
+      </w:pPr>
+      <w:rPr>
+        <w:rFonts w:ascii="Symbol" w:hAnsi="Symbol" w:hint="default"/>
+        <w:sz w:val="20"/>
+      </w:rPr>
+    </w:lvl>
+    <w:lvl w:ilvl="1" w:tentative="1">
+      <w:start w:val="1"/>
+      <w:numFmt w:val="bullet"/>
+      <w:lvlText w:val="o"/>
+      <w:lvlJc w:val="left"/>
+      <w:pPr>
+        <w:tabs>
+          <w:tab w:val="num" w:pos="1440"/>
+        </w:tabs>
+        <w:ind w:left="1440" w:hanging="360"/>
+      </w:pPr>
+      <w:rPr>
+        <w:rFonts w:ascii="Courier New" w:hAnsi="Courier New" w:hint="default"/>
+        <w:sz w:val="20"/>
+      </w:rPr>
+    </w:lvl>
+    <w:lvl w:ilvl="2" w:tentative="1">
+      <w:start w:val="1"/>
+      <w:numFmt w:val="bullet"/>
+      <w:lvlText w:val=""/>
+      <w:lvlJc w:val="left"/>
+      <w:pPr>
+        <w:tabs>
+          <w:tab w:val="num" w:pos="2160"/>
+        </w:tabs>
+        <w:ind w:left="2160" w:hanging="360"/>
+      </w:pPr>
+      <w:rPr>
+        <w:rFonts w:ascii="Wingdings" w:hAnsi="Wingdings" w:hint="default"/>
+        <w:sz w:val="20"/>
+      </w:rPr>
+    </w:lvl>
+    <w:lvl w:ilvl="3" w:tentative="1">
+      <w:start w:val="1"/>
+      <w:numFmt w:val="bullet"/>
+      <w:lvlText w:val=""/>
+      <w:lvlJc w:val="left"/>
+      <w:pPr>
+        <w:tabs>
+          <w:tab w:val="num" w:pos="2880"/>
+        </w:tabs>
+        <w:ind w:left="2880" w:hanging="360"/>
+      </w:pPr>
+      <w:rPr>
+        <w:rFonts w:ascii="Wingdings" w:hAnsi="Wingdings" w:hint="default"/>
+        <w:sz w:val="20"/>
+      </w:rPr>
+    </w:lvl>
+    <w:lvl w:ilvl="4" w:tentative="1">
+      <w:start w:val="1"/>
+      <w:numFmt w:val="bullet"/>
+      <w:lvlText w:val=""/>
+      <w:lvlJc w:val="left"/>
+      <w:pPr>
+        <w:tabs>
+          <w:tab w:val="num" w:pos="3600"/>
+        </w:tabs>
+        <w:ind w:left="3600" w:hanging="360"/>
+      </w:pPr>
+      <w:rPr>
+        <w:rFonts w:ascii="Wingdings" w:hAnsi="Wingdings" w:hint="default"/>
+        <w:sz w:val="20"/>
+      </w:rPr>
+    </w:lvl>
+    <w:lvl w:ilvl="5" w:tentative="1">
+      <w:start w:val="1"/>
+      <w:numFmt w:val="bullet"/>
+      <w:lvlText w:val=""/>
+      <w:lvlJc w:val="left"/>
+      <w:pPr>
+        <w:tabs>
+          <w:tab w:val="num" w:pos="4320"/>
+        </w:tabs>
+        <w:ind w:left="4320" w:hanging="360"/>
+      </w:pPr>
+      <w:rPr>
+        <w:rFonts w:ascii="Wingdings" w:hAnsi="Wingdings" w:hint="default"/>
+        <w:sz w:val="20"/>
+      </w:rPr>
+    </w:lvl>
+    <w:lvl w:ilvl="6" w:tentative="1">
+      <w:start w:val="1"/>
+      <w:numFmt w:val="bullet"/>
+      <w:lvlText w:val=""/>
+      <w:lvlJc w:val="left"/>
+      <w:pPr>
+        <w:tabs>
+          <w:tab w:val="num" w:pos="5040"/>
+        </w:tabs>
+        <w:ind w:left="5040" w:hanging="360"/>
+      </w:pPr>
+      <w:rPr>
+        <w:rFonts w:ascii="Wingdings" w:hAnsi="Wingdings" w:hint="default"/>
+        <w:sz w:val="20"/>
+      </w:rPr>
+    </w:lvl>
+    <w:lvl w:ilvl="7" w:tentative="1">
+      <w:start w:val="1"/>
+      <w:numFmt w:val="bullet"/>
+      <w:lvlText w:val=""/>
+      <w:lvlJc w:val="left"/>
+      <w:pPr>
+        <w:tabs>
+          <w:tab w:val="num" w:pos="5760"/>
+        </w:tabs>
+        <w:ind w:left="5760" w:hanging="360"/>
+      </w:pPr>
+      <w:rPr>
+        <w:rFonts w:ascii="Wingdings" w:hAnsi="Wingdings" w:hint="default"/>
+        <w:sz w:val="20"/>
+      </w:rPr>
+    </w:lvl>
+    <w:lvl w:ilvl="8" w:tentative="1">
+      <w:start w:val="1"/>
+      <w:numFmt w:val="bullet"/>
+      <w:lvlText w:val=""/>
+      <w:lvlJc w:val="left"/>
+      <w:pPr>
+        <w:tabs>
+          <w:tab w:val="num" w:pos="6480"/>
+        </w:tabs>
+        <w:ind w:left="6480" w:hanging="360"/>
+      </w:pPr>
+      <w:rPr>
+        <w:rFonts w:ascii="Wingdings" w:hAnsi="Wingdings" w:hint="default"/>
+        <w:sz w:val="20"/>
+      </w:rPr>
+    </w:lvl>
+  </w:abstractNum>
+  <w:num w:numId="1" w16cid:durableId="1346053617">
+    <w:abstractNumId w:val="0"/>
+  </w:num>
+</w:numbering>
 </file>
 
 <file path=word/styles.xml><?xml version="1.0" encoding="utf-8"?>

</xml_diff>